<commit_message>
Update Automatic System Test execution
</commit_message>
<xml_diff>
--- a/doc/FWITest/FWITest Setup.docx
+++ b/doc/FWITest/FWITest Setup.docx
@@ -1,45 +1,67 @@
 
 <file path=word/document.xml><?xml version="1.0" encoding="utf-8"?>
-<w:document xmlns:wpc="http://schemas.microsoft.com/office/word/2010/wordprocessingCanvas" xmlns:cx="http://schemas.microsoft.com/office/drawing/2014/chartex" xmlns:cx1="http://schemas.microsoft.com/office/drawing/2015/9/8/chartex" xmlns:cx2="http://schemas.microsoft.com/office/drawing/2015/10/21/chartex" xmlns:cx3="http://schemas.microsoft.com/office/drawing/2016/5/9/chartex" xmlns:cx4="http://schemas.microsoft.com/office/drawing/2016/5/10/chartex" xmlns:cx5="http://schemas.microsoft.com/office/drawing/2016/5/11/chartex" xmlns:cx6="http://schemas.microsoft.com/office/drawing/2016/5/12/chartex" xmlns:cx7="http://schemas.microsoft.com/office/drawing/2016/5/13/chartex" xmlns:cx8="http://schemas.microsoft.com/office/drawing/2016/5/14/chartex" xmlns:mc="http://schemas.openxmlformats.org/markup-compatibility/2006" xmlns:aink="http://schemas.microsoft.com/office/drawing/2016/ink" xmlns:am3d="http://schemas.microsoft.com/office/drawing/2017/model3d" xmlns:o="urn:schemas-microsoft-com:office:office" xmlns:r="http://schemas.openxmlformats.org/officeDocument/2006/relationships" xmlns:m="http://schemas.openxmlformats.org/officeDocument/2006/math" xmlns:v="urn:schemas-microsoft-com:vml" xmlns:wp14="http://schemas.microsoft.com/office/word/2010/wordprocessingDrawing" xmlns:wp="http://schemas.openxmlformats.org/drawingml/2006/wordprocessingDrawing" xmlns:w10="urn:schemas-microsoft-com:office:word" xmlns:w="http://schemas.openxmlformats.org/wordprocessingml/2006/main" xmlns:w14="http://schemas.microsoft.com/office/word/2010/wordml" xmlns:w15="http://schemas.microsoft.com/office/word/2012/wordml" xmlns:w16cex="http://schemas.microsoft.com/office/word/2018/wordml/cex" xmlns:w16cid="http://schemas.microsoft.com/office/word/2016/wordml/cid" xmlns:w16="http://schemas.microsoft.com/office/word/2018/wordml" xmlns:w16se="http://schemas.microsoft.com/office/word/2015/wordml/symex" xmlns:wpg="http://schemas.microsoft.com/office/word/2010/wordprocessingGroup" xmlns:wpi="http://schemas.microsoft.com/office/word/2010/wordprocessingInk" xmlns:wne="http://schemas.microsoft.com/office/word/2006/wordml" xmlns:wps="http://schemas.microsoft.com/office/word/2010/wordprocessingShape" mc:Ignorable="w14 w15 w16se w16cid w16 w16cex wp14">
+<w:document xmlns:o="urn:schemas-microsoft-com:office:office" xmlns:r="http://schemas.openxmlformats.org/officeDocument/2006/relationships" xmlns:v="urn:schemas-microsoft-com:vml" xmlns:w="http://schemas.openxmlformats.org/wordprocessingml/2006/main" xmlns:w10="urn:schemas-microsoft-com:office:word" xmlns:wp="http://schemas.openxmlformats.org/drawingml/2006/wordprocessingDrawing" xmlns:wps="http://schemas.microsoft.com/office/word/2010/wordprocessingShape" xmlns:wpg="http://schemas.microsoft.com/office/word/2010/wordprocessingGroup" xmlns:mc="http://schemas.openxmlformats.org/markup-compatibility/2006" xmlns:wp14="http://schemas.microsoft.com/office/word/2010/wordprocessingDrawing" xmlns:w14="http://schemas.microsoft.com/office/word/2010/wordml" mc:Ignorable="w14 wp14">
   <w:body>
     <w:p>
       <w:pPr>
         <w:pStyle w:val="Title"/>
-      </w:pPr>
-      <w:r>
+        <w:rPr/>
+      </w:pPr>
+      <w:r>
+        <w:rPr/>
         <w:t>FWITest Setup</w:t>
       </w:r>
     </w:p>
-    <w:p/>
+    <w:p>
+      <w:pPr>
+        <w:pStyle w:val="Normal"/>
+        <w:rPr/>
+      </w:pPr>
+      <w:r>
+        <w:rPr/>
+      </w:r>
+    </w:p>
     <w:p>
       <w:pPr>
         <w:pStyle w:val="Heading1"/>
-      </w:pPr>
-      <w:r>
+        <w:rPr/>
+      </w:pPr>
+      <w:r>
+        <w:rPr/>
         <w:t xml:space="preserve">Setup folder structure </w:t>
       </w:r>
     </w:p>
     <w:p>
-      <w:r>
-        <w:t>Add test process to p</w:t>
-      </w:r>
-      <w:r>
-        <w:t>roject.</w:t>
-      </w:r>
-    </w:p>
-    <w:p>
-      <w:r>
+      <w:pPr>
+        <w:pStyle w:val="Normal"/>
+        <w:rPr/>
+      </w:pPr>
+      <w:r>
+        <w:rPr/>
+        <w:t>Add test process to project.</w:t>
+      </w:r>
+    </w:p>
+    <w:p>
+      <w:pPr>
+        <w:pStyle w:val="Normal"/>
+        <w:rPr/>
+      </w:pPr>
+      <w:r>
+        <w:rPr/>
         <w:t>Possible location scripts.</w:t>
       </w:r>
     </w:p>
     <w:p>
       <w:pPr>
+        <w:pStyle w:val="Normal"/>
         <w:rPr>
+          <w:b/>
           <w:b/>
           <w:bCs/>
         </w:rPr>
       </w:pPr>
       <w:r>
+        <w:rPr/>
         <w:t>~/parallelized-fwi/tests/testScripts/</w:t>
       </w:r>
       <w:r>
@@ -52,12 +74,15 @@
     </w:p>
     <w:p>
       <w:pPr>
+        <w:pStyle w:val="Normal"/>
         <w:rPr>
+          <w:b/>
           <w:b/>
           <w:bCs/>
         </w:rPr>
       </w:pPr>
       <w:r>
+        <w:rPr/>
         <w:t>~/parallelized-fwi/tests/</w:t>
       </w:r>
       <w:r>
@@ -69,24 +94,33 @@
       </w:r>
     </w:p>
     <w:p>
-      <w:r>
-        <w:t>Copy files</w:t>
-      </w:r>
-      <w:r>
-        <w:t>. Current location is ~</w:t>
-      </w:r>
-    </w:p>
-    <w:p>
-      <w:r>
+      <w:pPr>
+        <w:pStyle w:val="Normal"/>
+        <w:rPr/>
+      </w:pPr>
+      <w:r>
+        <w:rPr/>
+        <w:t>Copy files. Current location is ~</w:t>
+      </w:r>
+    </w:p>
+    <w:p>
+      <w:pPr>
+        <w:pStyle w:val="Normal"/>
+        <w:rPr/>
+      </w:pPr>
+      <w:r>
+        <w:rPr/>
         <w:t>mkdir ~/FWITest</w:t>
       </w:r>
     </w:p>
     <w:p>
-      <w:r>
-        <w:t>cp ~/parallelized-fwi/tests/</w:t>
-      </w:r>
-      <w:r>
-        <w:t>testScripts/executeTests.py</w:t>
+      <w:pPr>
+        <w:pStyle w:val="Normal"/>
+        <w:rPr/>
+      </w:pPr>
+      <w:r>
+        <w:rPr/>
+        <w:t>cp ~/parallelized-fwi/tests/testScripts/executeTests.py</w:t>
       </w:r>
       <w:r>
         <w:rPr>
@@ -96,15 +130,18 @@
         <w:t xml:space="preserve"> </w:t>
       </w:r>
       <w:r>
+        <w:rPr/>
         <w:t>~/FWITest/</w:t>
       </w:r>
     </w:p>
     <w:p>
-      <w:r>
-        <w:t>cp ~/parallelized-fwi/tests/</w:t>
-      </w:r>
-      <w:r>
-        <w:t>inputParameters.csv</w:t>
+      <w:pPr>
+        <w:pStyle w:val="Normal"/>
+        <w:rPr/>
+      </w:pPr>
+      <w:r>
+        <w:rPr/>
+        <w:t>cp ~/parallelized-fwi/tests/inputParameters.csv</w:t>
       </w:r>
       <w:r>
         <w:rPr>
@@ -114,18 +151,18 @@
         <w:t xml:space="preserve"> </w:t>
       </w:r>
       <w:r>
+        <w:rPr/>
         <w:t>~/FWITest/</w:t>
       </w:r>
     </w:p>
     <w:p>
-      <w:r>
-        <w:t xml:space="preserve">cp </w:t>
-      </w:r>
-      <w:r>
-        <w:t xml:space="preserve">-avr </w:t>
-      </w:r>
-      <w:r>
-        <w:t>~/FWIInstall/default/</w:t>
+      <w:pPr>
+        <w:pStyle w:val="Normal"/>
+        <w:rPr/>
+      </w:pPr>
+      <w:r>
+        <w:rPr/>
+        <w:t>cp -avr ~/FWIInstall/default/</w:t>
       </w:r>
       <w:r>
         <w:rPr>
@@ -135,62 +172,66 @@
         <w:t xml:space="preserve"> </w:t>
       </w:r>
       <w:r>
+        <w:rPr/>
         <w:t>~/FWITest/</w:t>
       </w:r>
     </w:p>
     <w:p>
-      <w:r>
+      <w:pPr>
+        <w:pStyle w:val="Normal"/>
+        <w:rPr/>
+      </w:pPr>
+      <w:r>
+        <w:rPr/>
         <w:t>rm ~/FWITest/default/output/*</w:t>
       </w:r>
     </w:p>
     <w:p>
-      <w:r>
-        <w:t xml:space="preserve">Go to the FWITest folder to execute the </w:t>
-      </w:r>
-      <w:r>
-        <w:t>test sequence</w:t>
-      </w:r>
-      <w:r>
-        <w:t xml:space="preserve">. The executeTest.py has a maximum of </w:t>
-      </w:r>
-      <w:r>
-        <w:t xml:space="preserve">3 </w:t>
-      </w:r>
-      <w:r>
-        <w:t>arguments</w:t>
-      </w:r>
-      <w:r>
-        <w:t xml:space="preserve">. </w:t>
-      </w:r>
-      <w:r>
-        <w:t>[1] Start of the execution row, [2] End of the execution row, [3]</w:t>
-      </w:r>
-      <w:r>
-        <w:t xml:space="preserve"> </w:t>
-      </w:r>
-      <w:r>
-        <w:t>Which execution file it uses default inputParameters.csv.</w:t>
-      </w:r>
-    </w:p>
-    <w:p>
-      <w:r>
-        <w:t xml:space="preserve">cd </w:t>
-      </w:r>
-      <w:r>
-        <w:t>~/FWITest</w:t>
-      </w:r>
-    </w:p>
-    <w:p>
-      <w:r>
+      <w:pPr>
+        <w:pStyle w:val="Normal"/>
+        <w:rPr/>
+      </w:pPr>
+      <w:r>
+        <w:rPr/>
+        <w:t>Go to the FWITest folder to execute the test sequence. The executeTest.py has a maximum of 3 arguments. [1] Start of the execution row, [2] End of the execution row, [3] Which execution file it uses default inputParameters.csv.</w:t>
+      </w:r>
+    </w:p>
+    <w:p>
+      <w:pPr>
+        <w:pStyle w:val="Normal"/>
+        <w:rPr/>
+      </w:pPr>
+      <w:r>
+        <w:rPr/>
+        <w:t>cd ~/FWITest</w:t>
+      </w:r>
+    </w:p>
+    <w:p>
+      <w:pPr>
+        <w:pStyle w:val="Normal"/>
+        <w:rPr/>
+      </w:pPr>
+      <w:r>
+        <w:rPr/>
         <w:t xml:space="preserve">python executeTest.py 1 2 </w:t>
       </w:r>
     </w:p>
-    <w:p/>
+    <w:p>
+      <w:pPr>
+        <w:pStyle w:val="Normal"/>
+        <w:rPr/>
+      </w:pPr>
+      <w:r>
+        <w:rPr/>
+      </w:r>
+    </w:p>
     <w:p>
       <w:pPr>
         <w:pStyle w:val="Heading1"/>
-      </w:pPr>
-      <w:r>
+        <w:rPr/>
+      </w:pPr>
+      <w:r>
+        <w:rPr/>
         <w:t>Things to improve</w:t>
       </w:r>
     </w:p>
@@ -201,27 +242,11 @@
           <w:ilvl w:val="0"/>
           <w:numId w:val="1"/>
         </w:numPr>
-      </w:pPr>
-      <w:r>
-        <w:t xml:space="preserve">In order to run the </w:t>
-      </w:r>
-      <w:r>
-        <w:t>postprocessing-python3.py file changes need to be made to the Outputlogger.py. This file is generating compile errors and block</w:t>
-      </w:r>
-      <w:r>
-        <w:t>s</w:t>
-      </w:r>
-      <w:r>
-        <w:t xml:space="preserve"> the process.</w:t>
-      </w:r>
-      <w:r>
-        <w:t xml:space="preserve"> </w:t>
-      </w:r>
-      <w:r>
-        <w:t xml:space="preserve">Quick fix: comment out line 161. This calls </w:t>
-      </w:r>
-      <w:r>
-        <w:t>the Outputlogger function.</w:t>
+        <w:rPr/>
+      </w:pPr>
+      <w:r>
+        <w:rPr/>
+        <w:t>In order to run the postprocessing-python3.py file changes need to be made to the Outputlogger.py. This file is generating compile errors and blocks the process. Quick fix: comment out line 161. This calls the Outputlogger function.</w:t>
       </w:r>
     </w:p>
     <w:p>
@@ -231,12 +256,11 @@
           <w:ilvl w:val="0"/>
           <w:numId w:val="1"/>
         </w:numPr>
-      </w:pPr>
-      <w:r>
-        <w:t>The executeTest.py needs some change</w:t>
-      </w:r>
-      <w:r>
-        <w:t>s.</w:t>
+        <w:rPr/>
+      </w:pPr>
+      <w:r>
+        <w:rPr/>
+        <w:t>The executeTest.py needs some changes.</w:t>
       </w:r>
     </w:p>
     <w:p>
@@ -246,12 +270,11 @@
           <w:ilvl w:val="1"/>
           <w:numId w:val="1"/>
         </w:numPr>
-      </w:pPr>
-      <w:r>
-        <w:t xml:space="preserve">The integrated </w:t>
-      </w:r>
-      <w:r>
-        <w:t>logger needs to be in an external file.</w:t>
+        <w:rPr/>
+      </w:pPr>
+      <w:r>
+        <w:rPr/>
+        <w:t>The integrated logger needs to be in an external file.</w:t>
       </w:r>
     </w:p>
     <w:p>
@@ -261,92 +284,72 @@
           <w:ilvl w:val="1"/>
           <w:numId w:val="1"/>
         </w:numPr>
-      </w:pPr>
-      <w:r>
-        <w:t xml:space="preserve">The way the replace a value in the input files need to be investigated </w:t>
-      </w:r>
-      <w:r>
-        <w:t>for a more reliable method (find var name instead of the value</w:t>
-      </w:r>
-      <w:r>
-        <w:t>. Some JSON extension with in Python should be able to cover this</w:t>
-      </w:r>
-      <w:r>
-        <w:t>)</w:t>
-      </w:r>
-      <w:r>
-        <w:t>.</w:t>
+        <w:rPr/>
+      </w:pPr>
+      <w:r>
+        <w:rPr/>
+        <w:t>The way the replace a value in the input files need to be investigated for a more reliable method (find var name instead of the value. Some JSON extension with in Python should be able to cover this).</w:t>
       </w:r>
     </w:p>
     <w:p>
       <w:pPr>
         <w:pStyle w:val="ListParagraph"/>
         <w:numPr>
-          <w:ilvl w:val="1"/>
-          <w:numId w:val="1"/>
+          <w:ilvl w:val="0"/>
+          <w:numId w:val="0"/>
         </w:numPr>
-      </w:pPr>
-      <w:r>
-        <w:t>The file need to have a better error handling</w:t>
-      </w:r>
-    </w:p>
-    <w:p>
-      <w:pPr>
-        <w:pStyle w:val="ListParagraph"/>
-        <w:numPr>
-          <w:ilvl w:val="1"/>
-          <w:numId w:val="1"/>
-        </w:numPr>
-      </w:pPr>
-      <w:r>
-        <w:t xml:space="preserve">The file need to be </w:t>
-      </w:r>
-      <w:r>
-        <w:t>setup with def</w:t>
-      </w:r>
-      <w:r>
-        <w:t>s</w:t>
-      </w:r>
-      <w:r>
-        <w:t xml:space="preserve"> and classes</w:t>
-      </w:r>
-    </w:p>
-    <w:p>
-      <w:pPr>
-        <w:pStyle w:val="ListParagraph"/>
-        <w:numPr>
-          <w:ilvl w:val="1"/>
-          <w:numId w:val="1"/>
-        </w:numPr>
-      </w:pPr>
-    </w:p>
-    <w:p/>
-    <w:p/>
-    <w:p>
-      <w:pPr>
-        <w:rPr>
-          <w:b/>
-          <w:bCs/>
-        </w:rPr>
-      </w:pPr>
+        <w:ind w:left="2160" w:hanging="0"/>
+        <w:rPr/>
+      </w:pPr>
+      <w:r>
+        <w:rPr/>
+      </w:r>
+    </w:p>
+    <w:p>
+      <w:pPr>
+        <w:pStyle w:val="Normal"/>
+        <w:rPr/>
+      </w:pPr>
+      <w:r>
+        <w:rPr/>
+      </w:r>
+    </w:p>
+    <w:p>
+      <w:pPr>
+        <w:pStyle w:val="Normal"/>
+        <w:rPr/>
+      </w:pPr>
+      <w:r>
+        <w:rPr/>
+      </w:r>
+    </w:p>
+    <w:p>
+      <w:pPr>
+        <w:pStyle w:val="Normal"/>
+        <w:spacing w:before="0" w:after="160"/>
+        <w:rPr/>
+      </w:pPr>
+      <w:r>
+        <w:rPr/>
+      </w:r>
     </w:p>
     <w:sectPr>
+      <w:type w:val="nextPage"/>
       <w:pgSz w:w="11906" w:h="16838"/>
-      <w:pgMar w:top="1440" w:right="1440" w:bottom="1440" w:left="1440" w:header="708" w:footer="708" w:gutter="0"/>
-      <w:cols w:space="708"/>
-      <w:docGrid w:linePitch="360"/>
+      <w:pgMar w:left="1440" w:right="1440" w:header="0" w:top="1440" w:footer="0" w:bottom="1440" w:gutter="0"/>
+      <w:pgNumType w:fmt="decimal"/>
+      <w:formProt w:val="false"/>
+      <w:textDirection w:val="lrTb"/>
+      <w:docGrid w:type="default" w:linePitch="360" w:charSpace="4096"/>
     </w:sectPr>
   </w:body>
 </w:document>
 </file>
 
 <file path=word/numbering.xml><?xml version="1.0" encoding="utf-8"?>
-<w:numbering xmlns:wpc="http://schemas.microsoft.com/office/word/2010/wordprocessingCanvas" xmlns:cx="http://schemas.microsoft.com/office/drawing/2014/chartex" xmlns:cx1="http://schemas.microsoft.com/office/drawing/2015/9/8/chartex" xmlns:cx2="http://schemas.microsoft.com/office/drawing/2015/10/21/chartex" xmlns:cx3="http://schemas.microsoft.com/office/drawing/2016/5/9/chartex" xmlns:cx4="http://schemas.microsoft.com/office/drawing/2016/5/10/chartex" xmlns:cx5="http://schemas.microsoft.com/office/drawing/2016/5/11/chartex" xmlns:cx6="http://schemas.microsoft.com/office/drawing/2016/5/12/chartex" xmlns:cx7="http://schemas.microsoft.com/office/drawing/2016/5/13/chartex" xmlns:cx8="http://schemas.microsoft.com/office/drawing/2016/5/14/chartex" xmlns:mc="http://schemas.openxmlformats.org/markup-compatibility/2006" xmlns:aink="http://schemas.microsoft.com/office/drawing/2016/ink" xmlns:am3d="http://schemas.microsoft.com/office/drawing/2017/model3d" xmlns:o="urn:schemas-microsoft-com:office:office" xmlns:r="http://schemas.openxmlformats.org/officeDocument/2006/relationships" xmlns:m="http://schemas.openxmlformats.org/officeDocument/2006/math" xmlns:v="urn:schemas-microsoft-com:vml" xmlns:wp14="http://schemas.microsoft.com/office/word/2010/wordprocessingDrawing" xmlns:wp="http://schemas.openxmlformats.org/drawingml/2006/wordprocessingDrawing" xmlns:w10="urn:schemas-microsoft-com:office:word" xmlns:w="http://schemas.openxmlformats.org/wordprocessingml/2006/main" xmlns:w14="http://schemas.microsoft.com/office/word/2010/wordml" xmlns:w15="http://schemas.microsoft.com/office/word/2012/wordml" xmlns:w16cex="http://schemas.microsoft.com/office/word/2018/wordml/cex" xmlns:w16cid="http://schemas.microsoft.com/office/word/2016/wordml/cid" xmlns:w16="http://schemas.microsoft.com/office/word/2018/wordml" xmlns:w16se="http://schemas.microsoft.com/office/word/2015/wordml/symex" xmlns:wpg="http://schemas.microsoft.com/office/word/2010/wordprocessingGroup" xmlns:wpi="http://schemas.microsoft.com/office/word/2010/wordprocessingInk" xmlns:wne="http://schemas.microsoft.com/office/word/2006/wordml" xmlns:wps="http://schemas.microsoft.com/office/word/2010/wordprocessingShape" mc:Ignorable="w14 w15 w16se w16cid w16 w16cex wp14">
-  <w:abstractNum w:abstractNumId="0" w15:restartNumberingAfterBreak="0">
-    <w:nsid w:val="10FE1E9A"/>
-    <w:multiLevelType w:val="hybridMultilevel"/>
-    <w:tmpl w:val="519EB0FC"/>
-    <w:lvl w:ilvl="0" w:tplc="0809000F">
+<w:numbering xmlns:w="http://schemas.openxmlformats.org/wordprocessingml/2006/main" xmlns:o="urn:schemas-microsoft-com:office:office" xmlns:r="http://schemas.openxmlformats.org/officeDocument/2006/relationships" xmlns:v="urn:schemas-microsoft-com:vml">
+  <w:abstractNum w:abstractNumId="1">
+    <w:lvl w:ilvl="0">
       <w:start w:val="1"/>
       <w:numFmt w:val="decimal"/>
       <w:lvlText w:val="%1."/>
@@ -355,7 +358,7 @@
         <w:ind w:left="720" w:hanging="360"/>
       </w:pPr>
     </w:lvl>
-    <w:lvl w:ilvl="1" w:tplc="08090019">
+    <w:lvl w:ilvl="1">
       <w:start w:val="1"/>
       <w:numFmt w:val="lowerLetter"/>
       <w:lvlText w:val="%2."/>
@@ -364,7 +367,7 @@
         <w:ind w:left="1440" w:hanging="360"/>
       </w:pPr>
     </w:lvl>
-    <w:lvl w:ilvl="2" w:tplc="0809001B" w:tentative="1">
+    <w:lvl w:ilvl="2">
       <w:start w:val="1"/>
       <w:numFmt w:val="lowerRoman"/>
       <w:lvlText w:val="%3."/>
@@ -373,7 +376,7 @@
         <w:ind w:left="2160" w:hanging="180"/>
       </w:pPr>
     </w:lvl>
-    <w:lvl w:ilvl="3" w:tplc="0809000F" w:tentative="1">
+    <w:lvl w:ilvl="3">
       <w:start w:val="1"/>
       <w:numFmt w:val="decimal"/>
       <w:lvlText w:val="%4."/>
@@ -382,7 +385,7 @@
         <w:ind w:left="2880" w:hanging="360"/>
       </w:pPr>
     </w:lvl>
-    <w:lvl w:ilvl="4" w:tplc="08090019" w:tentative="1">
+    <w:lvl w:ilvl="4">
       <w:start w:val="1"/>
       <w:numFmt w:val="lowerLetter"/>
       <w:lvlText w:val="%5."/>
@@ -391,7 +394,7 @@
         <w:ind w:left="3600" w:hanging="360"/>
       </w:pPr>
     </w:lvl>
-    <w:lvl w:ilvl="5" w:tplc="0809001B" w:tentative="1">
+    <w:lvl w:ilvl="5">
       <w:start w:val="1"/>
       <w:numFmt w:val="lowerRoman"/>
       <w:lvlText w:val="%6."/>
@@ -400,7 +403,7 @@
         <w:ind w:left="4320" w:hanging="180"/>
       </w:pPr>
     </w:lvl>
-    <w:lvl w:ilvl="6" w:tplc="0809000F" w:tentative="1">
+    <w:lvl w:ilvl="6">
       <w:start w:val="1"/>
       <w:numFmt w:val="decimal"/>
       <w:lvlText w:val="%7."/>
@@ -409,7 +412,7 @@
         <w:ind w:left="5040" w:hanging="360"/>
       </w:pPr>
     </w:lvl>
-    <w:lvl w:ilvl="7" w:tplc="08090019" w:tentative="1">
+    <w:lvl w:ilvl="7">
       <w:start w:val="1"/>
       <w:numFmt w:val="lowerLetter"/>
       <w:lvlText w:val="%8."/>
@@ -418,7 +421,7 @@
         <w:ind w:left="5760" w:hanging="360"/>
       </w:pPr>
     </w:lvl>
-    <w:lvl w:ilvl="8" w:tplc="0809001B" w:tentative="1">
+    <w:lvl w:ilvl="8">
       <w:start w:val="1"/>
       <w:numFmt w:val="lowerRoman"/>
       <w:lvlText w:val="%9."/>
@@ -428,40 +431,133 @@
       </w:pPr>
     </w:lvl>
   </w:abstractNum>
+  <w:abstractNum w:abstractNumId="2">
+    <w:lvl w:ilvl="0">
+      <w:start w:val="1"/>
+      <w:numFmt w:val="none"/>
+      <w:suff w:val="nothing"/>
+      <w:lvlText w:val=""/>
+      <w:lvlJc w:val="left"/>
+      <w:pPr>
+        <w:ind w:left="0" w:hanging="0"/>
+      </w:pPr>
+    </w:lvl>
+    <w:lvl w:ilvl="1">
+      <w:start w:val="1"/>
+      <w:numFmt w:val="none"/>
+      <w:suff w:val="nothing"/>
+      <w:lvlText w:val=""/>
+      <w:lvlJc w:val="left"/>
+      <w:pPr>
+        <w:ind w:left="0" w:hanging="0"/>
+      </w:pPr>
+    </w:lvl>
+    <w:lvl w:ilvl="2">
+      <w:start w:val="1"/>
+      <w:numFmt w:val="none"/>
+      <w:suff w:val="nothing"/>
+      <w:lvlText w:val=""/>
+      <w:lvlJc w:val="left"/>
+      <w:pPr>
+        <w:ind w:left="0" w:hanging="0"/>
+      </w:pPr>
+    </w:lvl>
+    <w:lvl w:ilvl="3">
+      <w:start w:val="1"/>
+      <w:numFmt w:val="none"/>
+      <w:suff w:val="nothing"/>
+      <w:lvlText w:val=""/>
+      <w:lvlJc w:val="left"/>
+      <w:pPr>
+        <w:ind w:left="0" w:hanging="0"/>
+      </w:pPr>
+    </w:lvl>
+    <w:lvl w:ilvl="4">
+      <w:start w:val="1"/>
+      <w:numFmt w:val="none"/>
+      <w:suff w:val="nothing"/>
+      <w:lvlText w:val=""/>
+      <w:lvlJc w:val="left"/>
+      <w:pPr>
+        <w:ind w:left="0" w:hanging="0"/>
+      </w:pPr>
+    </w:lvl>
+    <w:lvl w:ilvl="5">
+      <w:start w:val="1"/>
+      <w:numFmt w:val="none"/>
+      <w:suff w:val="nothing"/>
+      <w:lvlText w:val=""/>
+      <w:lvlJc w:val="left"/>
+      <w:pPr>
+        <w:ind w:left="0" w:hanging="0"/>
+      </w:pPr>
+    </w:lvl>
+    <w:lvl w:ilvl="6">
+      <w:start w:val="1"/>
+      <w:numFmt w:val="none"/>
+      <w:suff w:val="nothing"/>
+      <w:lvlText w:val=""/>
+      <w:lvlJc w:val="left"/>
+      <w:pPr>
+        <w:ind w:left="0" w:hanging="0"/>
+      </w:pPr>
+    </w:lvl>
+    <w:lvl w:ilvl="7">
+      <w:start w:val="1"/>
+      <w:numFmt w:val="none"/>
+      <w:suff w:val="nothing"/>
+      <w:lvlText w:val=""/>
+      <w:lvlJc w:val="left"/>
+      <w:pPr>
+        <w:ind w:left="0" w:hanging="0"/>
+      </w:pPr>
+    </w:lvl>
+    <w:lvl w:ilvl="8">
+      <w:start w:val="1"/>
+      <w:numFmt w:val="none"/>
+      <w:suff w:val="nothing"/>
+      <w:lvlText w:val=""/>
+      <w:lvlJc w:val="left"/>
+      <w:pPr>
+        <w:ind w:left="0" w:hanging="0"/>
+      </w:pPr>
+    </w:lvl>
+  </w:abstractNum>
   <w:num w:numId="1">
-    <w:abstractNumId w:val="0"/>
+    <w:abstractNumId w:val="1"/>
+  </w:num>
+  <w:num w:numId="2">
+    <w:abstractNumId w:val="2"/>
   </w:num>
 </w:numbering>
 </file>
 
 <file path=word/styles.xml><?xml version="1.0" encoding="utf-8"?>
-<w:styles xmlns:mc="http://schemas.openxmlformats.org/markup-compatibility/2006" xmlns:r="http://schemas.openxmlformats.org/officeDocument/2006/relationships" xmlns:w="http://schemas.openxmlformats.org/wordprocessingml/2006/main" xmlns:w14="http://schemas.microsoft.com/office/word/2010/wordml" xmlns:w15="http://schemas.microsoft.com/office/word/2012/wordml" xmlns:w16cex="http://schemas.microsoft.com/office/word/2018/wordml/cex" xmlns:w16cid="http://schemas.microsoft.com/office/word/2016/wordml/cid" xmlns:w16="http://schemas.microsoft.com/office/word/2018/wordml" xmlns:w16se="http://schemas.microsoft.com/office/word/2015/wordml/symex" mc:Ignorable="w14 w15 w16se w16cid w16 w16cex">
+<w:styles xmlns:w="http://schemas.openxmlformats.org/wordprocessingml/2006/main" xmlns:w14="http://schemas.microsoft.com/office/word/2010/wordml" xmlns:mc="http://schemas.openxmlformats.org/markup-compatibility/2006" mc:Ignorable="w14">
   <w:docDefaults>
     <w:rPrDefault>
       <w:rPr>
-        <w:rFonts w:asciiTheme="minorHAnsi" w:eastAsiaTheme="minorHAnsi" w:hAnsiTheme="minorHAnsi" w:cstheme="minorBidi"/>
+        <w:rFonts w:ascii="Calibri" w:hAnsi="Calibri" w:eastAsia="Calibri" w:cs="" w:asciiTheme="minorHAnsi" w:cstheme="minorBidi" w:eastAsiaTheme="minorHAnsi" w:hAnsiTheme="minorHAnsi"/>
         <w:sz w:val="22"/>
         <w:szCs w:val="22"/>
         <w:lang w:val="en-GB" w:eastAsia="en-US" w:bidi="ar-SA"/>
       </w:rPr>
     </w:rPrDefault>
     <w:pPrDefault>
-      <w:pPr>
-        <w:spacing w:after="160" w:line="259" w:lineRule="auto"/>
-      </w:pPr>
+      <w:pPr/>
     </w:pPrDefault>
   </w:docDefaults>
   <w:latentStyles w:defLockedState="0" w:defUIPriority="99" w:defSemiHidden="0" w:defUnhideWhenUsed="0" w:defQFormat="0" w:count="376">
     <w:lsdException w:name="Normal" w:uiPriority="0" w:qFormat="1"/>
     <w:lsdException w:name="heading 1" w:uiPriority="9" w:qFormat="1"/>
-    <w:lsdException w:name="heading 2" w:semiHidden="1" w:uiPriority="9" w:unhideWhenUsed="1" w:qFormat="1"/>
-    <w:lsdException w:name="heading 3" w:semiHidden="1" w:uiPriority="9" w:unhideWhenUsed="1" w:qFormat="1"/>
-    <w:lsdException w:name="heading 4" w:semiHidden="1" w:uiPriority="9" w:unhideWhenUsed="1" w:qFormat="1"/>
-    <w:lsdException w:name="heading 5" w:semiHidden="1" w:uiPriority="9" w:unhideWhenUsed="1" w:qFormat="1"/>
-    <w:lsdException w:name="heading 6" w:semiHidden="1" w:uiPriority="9" w:unhideWhenUsed="1" w:qFormat="1"/>
-    <w:lsdException w:name="heading 7" w:semiHidden="1" w:uiPriority="9" w:unhideWhenUsed="1" w:qFormat="1"/>
-    <w:lsdException w:name="heading 8" w:semiHidden="1" w:uiPriority="9" w:unhideWhenUsed="1" w:qFormat="1"/>
-    <w:lsdException w:name="heading 9" w:semiHidden="1" w:uiPriority="9" w:unhideWhenUsed="1" w:qFormat="1"/>
+    <w:lsdException w:name="heading 2" w:uiPriority="9" w:semiHidden="1" w:unhideWhenUsed="1" w:qFormat="1"/>
+    <w:lsdException w:name="heading 3" w:uiPriority="9" w:semiHidden="1" w:unhideWhenUsed="1" w:qFormat="1"/>
+    <w:lsdException w:name="heading 4" w:uiPriority="9" w:semiHidden="1" w:unhideWhenUsed="1" w:qFormat="1"/>
+    <w:lsdException w:name="heading 5" w:uiPriority="9" w:semiHidden="1" w:unhideWhenUsed="1" w:qFormat="1"/>
+    <w:lsdException w:name="heading 6" w:uiPriority="9" w:semiHidden="1" w:unhideWhenUsed="1" w:qFormat="1"/>
+    <w:lsdException w:name="heading 7" w:uiPriority="9" w:semiHidden="1" w:unhideWhenUsed="1" w:qFormat="1"/>
+    <w:lsdException w:name="heading 8" w:uiPriority="9" w:semiHidden="1" w:unhideWhenUsed="1" w:qFormat="1"/>
+    <w:lsdException w:name="heading 9" w:uiPriority="9" w:semiHidden="1" w:unhideWhenUsed="1" w:qFormat="1"/>
     <w:lsdException w:name="index 1" w:semiHidden="1" w:unhideWhenUsed="1"/>
     <w:lsdException w:name="index 2" w:semiHidden="1" w:unhideWhenUsed="1"/>
     <w:lsdException w:name="index 3" w:semiHidden="1" w:unhideWhenUsed="1"/>
@@ -471,22 +567,22 @@
     <w:lsdException w:name="index 7" w:semiHidden="1" w:unhideWhenUsed="1"/>
     <w:lsdException w:name="index 8" w:semiHidden="1" w:unhideWhenUsed="1"/>
     <w:lsdException w:name="index 9" w:semiHidden="1" w:unhideWhenUsed="1"/>
-    <w:lsdException w:name="toc 1" w:semiHidden="1" w:uiPriority="39" w:unhideWhenUsed="1"/>
-    <w:lsdException w:name="toc 2" w:semiHidden="1" w:uiPriority="39" w:unhideWhenUsed="1"/>
-    <w:lsdException w:name="toc 3" w:semiHidden="1" w:uiPriority="39" w:unhideWhenUsed="1"/>
-    <w:lsdException w:name="toc 4" w:semiHidden="1" w:uiPriority="39" w:unhideWhenUsed="1"/>
-    <w:lsdException w:name="toc 5" w:semiHidden="1" w:uiPriority="39" w:unhideWhenUsed="1"/>
-    <w:lsdException w:name="toc 6" w:semiHidden="1" w:uiPriority="39" w:unhideWhenUsed="1"/>
-    <w:lsdException w:name="toc 7" w:semiHidden="1" w:uiPriority="39" w:unhideWhenUsed="1"/>
-    <w:lsdException w:name="toc 8" w:semiHidden="1" w:uiPriority="39" w:unhideWhenUsed="1"/>
-    <w:lsdException w:name="toc 9" w:semiHidden="1" w:uiPriority="39" w:unhideWhenUsed="1"/>
+    <w:lsdException w:name="toc 1" w:uiPriority="39" w:semiHidden="1" w:unhideWhenUsed="1"/>
+    <w:lsdException w:name="toc 2" w:uiPriority="39" w:semiHidden="1" w:unhideWhenUsed="1"/>
+    <w:lsdException w:name="toc 3" w:uiPriority="39" w:semiHidden="1" w:unhideWhenUsed="1"/>
+    <w:lsdException w:name="toc 4" w:uiPriority="39" w:semiHidden="1" w:unhideWhenUsed="1"/>
+    <w:lsdException w:name="toc 5" w:uiPriority="39" w:semiHidden="1" w:unhideWhenUsed="1"/>
+    <w:lsdException w:name="toc 6" w:uiPriority="39" w:semiHidden="1" w:unhideWhenUsed="1"/>
+    <w:lsdException w:name="toc 7" w:uiPriority="39" w:semiHidden="1" w:unhideWhenUsed="1"/>
+    <w:lsdException w:name="toc 8" w:uiPriority="39" w:semiHidden="1" w:unhideWhenUsed="1"/>
+    <w:lsdException w:name="toc 9" w:uiPriority="39" w:semiHidden="1" w:unhideWhenUsed="1"/>
     <w:lsdException w:name="Normal Indent" w:semiHidden="1" w:unhideWhenUsed="1"/>
     <w:lsdException w:name="footnote text" w:semiHidden="1" w:unhideWhenUsed="1"/>
     <w:lsdException w:name="annotation text" w:semiHidden="1" w:unhideWhenUsed="1"/>
     <w:lsdException w:name="header" w:semiHidden="1" w:unhideWhenUsed="1"/>
     <w:lsdException w:name="footer" w:semiHidden="1" w:unhideWhenUsed="1"/>
     <w:lsdException w:name="index heading" w:semiHidden="1" w:unhideWhenUsed="1"/>
-    <w:lsdException w:name="caption" w:semiHidden="1" w:uiPriority="35" w:unhideWhenUsed="1" w:qFormat="1"/>
+    <w:lsdException w:name="caption" w:uiPriority="35" w:semiHidden="1" w:unhideWhenUsed="1" w:qFormat="1"/>
     <w:lsdException w:name="table of figures" w:semiHidden="1" w:unhideWhenUsed="1"/>
     <w:lsdException w:name="envelope address" w:semiHidden="1" w:unhideWhenUsed="1"/>
     <w:lsdException w:name="envelope return" w:semiHidden="1" w:unhideWhenUsed="1"/>
@@ -517,7 +613,7 @@
     <w:lsdException w:name="Title" w:uiPriority="10" w:qFormat="1"/>
     <w:lsdException w:name="Closing" w:semiHidden="1" w:unhideWhenUsed="1"/>
     <w:lsdException w:name="Signature" w:semiHidden="1" w:unhideWhenUsed="1"/>
-    <w:lsdException w:name="Default Paragraph Font" w:semiHidden="1" w:uiPriority="1" w:unhideWhenUsed="1"/>
+    <w:lsdException w:name="Default Paragraph Font" w:uiPriority="1" w:semiHidden="1" w:unhideWhenUsed="1"/>
     <w:lsdException w:name="Body Text" w:semiHidden="1" w:unhideWhenUsed="1"/>
     <w:lsdException w:name="Body Text Indent" w:semiHidden="1" w:unhideWhenUsed="1"/>
     <w:lsdException w:name="List Continue" w:semiHidden="1" w:unhideWhenUsed="1"/>
@@ -717,8 +813,8 @@
     <w:lsdException w:name="Subtle Reference" w:uiPriority="31" w:qFormat="1"/>
     <w:lsdException w:name="Intense Reference" w:uiPriority="32" w:qFormat="1"/>
     <w:lsdException w:name="Book Title" w:uiPriority="33" w:qFormat="1"/>
-    <w:lsdException w:name="Bibliography" w:semiHidden="1" w:uiPriority="37" w:unhideWhenUsed="1"/>
-    <w:lsdException w:name="TOC Heading" w:semiHidden="1" w:uiPriority="39" w:unhideWhenUsed="1" w:qFormat="1"/>
+    <w:lsdException w:name="Bibliography" w:uiPriority="37" w:semiHidden="1" w:unhideWhenUsed="1"/>
+    <w:lsdException w:name="TOC Heading" w:uiPriority="39" w:semiHidden="1" w:unhideWhenUsed="1" w:qFormat="1"/>
     <w:lsdException w:name="Plain Table 1" w:uiPriority="41"/>
     <w:lsdException w:name="Plain Table 2" w:uiPriority="42"/>
     <w:lsdException w:name="Plain Table 3" w:uiPriority="43"/>
@@ -829,12 +925,26 @@
     <w:lsdException w:name="Unresolved Mention" w:semiHidden="1" w:unhideWhenUsed="1"/>
     <w:lsdException w:name="Smart Link" w:semiHidden="1" w:unhideWhenUsed="1"/>
   </w:latentStyles>
-  <w:style w:type="paragraph" w:default="1" w:styleId="Normal">
+  <w:style w:type="paragraph" w:styleId="Normal" w:default="1">
     <w:name w:val="Normal"/>
     <w:qFormat/>
+    <w:pPr>
+      <w:widowControl/>
+      <w:bidi w:val="0"/>
+      <w:spacing w:lineRule="auto" w:line="259" w:before="0" w:after="160"/>
+      <w:jc w:val="left"/>
+    </w:pPr>
+    <w:rPr>
+      <w:rFonts w:ascii="Calibri" w:hAnsi="Calibri" w:eastAsia="Calibri" w:cs="" w:asciiTheme="minorHAnsi" w:cstheme="minorBidi" w:eastAsiaTheme="minorHAnsi" w:hAnsiTheme="minorHAnsi"/>
+      <w:color w:val="auto"/>
+      <w:kern w:val="0"/>
+      <w:sz w:val="22"/>
+      <w:szCs w:val="22"/>
+      <w:lang w:val="en-GB" w:eastAsia="en-US" w:bidi="ar-SA"/>
+    </w:rPr>
   </w:style>
   <w:style w:type="paragraph" w:styleId="Heading1">
-    <w:name w:val="heading 1"/>
+    <w:name w:val="Heading 1"/>
     <w:basedOn w:val="Normal"/>
     <w:next w:val="Normal"/>
     <w:link w:val="Heading1Char"/>
@@ -842,23 +952,152 @@
     <w:qFormat/>
     <w:rsid w:val="00156471"/>
     <w:pPr>
-      <w:keepNext/>
+      <w:keepNext w:val="true"/>
       <w:keepLines/>
       <w:spacing w:before="240" w:after="0"/>
       <w:outlineLvl w:val="0"/>
     </w:pPr>
     <w:rPr>
-      <w:rFonts w:asciiTheme="majorHAnsi" w:eastAsiaTheme="majorEastAsia" w:hAnsiTheme="majorHAnsi" w:cstheme="majorBidi"/>
-      <w:color w:val="2F5496" w:themeColor="accent1" w:themeShade="BF"/>
+      <w:rFonts w:ascii="Calibri Light" w:hAnsi="Calibri Light" w:eastAsia="" w:cs="" w:asciiTheme="majorHAnsi" w:cstheme="majorBidi" w:eastAsiaTheme="majorEastAsia" w:hAnsiTheme="majorHAnsi"/>
+      <w:color w:val="2F5496" w:themeColor="accent1" w:themeShade="bf"/>
       <w:sz w:val="32"/>
       <w:szCs w:val="32"/>
     </w:rPr>
   </w:style>
-  <w:style w:type="character" w:default="1" w:styleId="DefaultParagraphFont">
+  <w:style w:type="character" w:styleId="DefaultParagraphFont" w:default="1">
     <w:name w:val="Default Paragraph Font"/>
     <w:uiPriority w:val="1"/>
     <w:semiHidden/>
     <w:unhideWhenUsed/>
+    <w:qFormat/>
+    <w:rPr/>
+  </w:style>
+  <w:style w:type="character" w:styleId="Heading1Char" w:customStyle="1">
+    <w:name w:val="Heading 1 Char"/>
+    <w:basedOn w:val="DefaultParagraphFont"/>
+    <w:link w:val="Heading1"/>
+    <w:uiPriority w:val="9"/>
+    <w:qFormat/>
+    <w:rsid w:val="00156471"/>
+    <w:rPr>
+      <w:rFonts w:ascii="Calibri Light" w:hAnsi="Calibri Light" w:eastAsia="" w:cs="" w:asciiTheme="majorHAnsi" w:cstheme="majorBidi" w:eastAsiaTheme="majorEastAsia" w:hAnsiTheme="majorHAnsi"/>
+      <w:color w:val="2F5496" w:themeColor="accent1" w:themeShade="bf"/>
+      <w:sz w:val="32"/>
+      <w:szCs w:val="32"/>
+    </w:rPr>
+  </w:style>
+  <w:style w:type="character" w:styleId="TitleChar" w:customStyle="1">
+    <w:name w:val="Title Char"/>
+    <w:basedOn w:val="DefaultParagraphFont"/>
+    <w:link w:val="Title"/>
+    <w:uiPriority w:val="10"/>
+    <w:qFormat/>
+    <w:rsid w:val="00156471"/>
+    <w:rPr>
+      <w:rFonts w:ascii="Calibri Light" w:hAnsi="Calibri Light" w:eastAsia="" w:cs="" w:asciiTheme="majorHAnsi" w:cstheme="majorBidi" w:eastAsiaTheme="majorEastAsia" w:hAnsiTheme="majorHAnsi"/>
+      <w:spacing w:val="-10"/>
+      <w:kern w:val="2"/>
+      <w:sz w:val="56"/>
+      <w:szCs w:val="56"/>
+    </w:rPr>
+  </w:style>
+  <w:style w:type="paragraph" w:styleId="Heading">
+    <w:name w:val="Heading"/>
+    <w:basedOn w:val="Normal"/>
+    <w:next w:val="TextBody"/>
+    <w:qFormat/>
+    <w:pPr>
+      <w:keepNext w:val="true"/>
+      <w:spacing w:before="240" w:after="120"/>
+    </w:pPr>
+    <w:rPr>
+      <w:rFonts w:ascii="Liberation Sans" w:hAnsi="Liberation Sans" w:eastAsia="Noto Sans CJK SC" w:cs="Lohit Devanagari"/>
+      <w:sz w:val="28"/>
+      <w:szCs w:val="28"/>
+    </w:rPr>
+  </w:style>
+  <w:style w:type="paragraph" w:styleId="TextBody">
+    <w:name w:val="Body Text"/>
+    <w:basedOn w:val="Normal"/>
+    <w:pPr>
+      <w:spacing w:lineRule="auto" w:line="276" w:before="0" w:after="140"/>
+    </w:pPr>
+    <w:rPr/>
+  </w:style>
+  <w:style w:type="paragraph" w:styleId="List">
+    <w:name w:val="List"/>
+    <w:basedOn w:val="TextBody"/>
+    <w:pPr/>
+    <w:rPr>
+      <w:rFonts w:cs="Lohit Devanagari"/>
+    </w:rPr>
+  </w:style>
+  <w:style w:type="paragraph" w:styleId="Caption">
+    <w:name w:val="Caption"/>
+    <w:basedOn w:val="Normal"/>
+    <w:qFormat/>
+    <w:pPr>
+      <w:suppressLineNumbers/>
+      <w:spacing w:before="120" w:after="120"/>
+    </w:pPr>
+    <w:rPr>
+      <w:rFonts w:cs="Lohit Devanagari"/>
+      <w:i/>
+      <w:iCs/>
+      <w:sz w:val="24"/>
+      <w:szCs w:val="24"/>
+    </w:rPr>
+  </w:style>
+  <w:style w:type="paragraph" w:styleId="Index">
+    <w:name w:val="Index"/>
+    <w:basedOn w:val="Normal"/>
+    <w:qFormat/>
+    <w:pPr>
+      <w:suppressLineNumbers/>
+    </w:pPr>
+    <w:rPr>
+      <w:rFonts w:cs="Lohit Devanagari"/>
+    </w:rPr>
+  </w:style>
+  <w:style w:type="paragraph" w:styleId="Title">
+    <w:name w:val="Title"/>
+    <w:basedOn w:val="Normal"/>
+    <w:next w:val="Normal"/>
+    <w:link w:val="TitleChar"/>
+    <w:uiPriority w:val="10"/>
+    <w:qFormat/>
+    <w:rsid w:val="00156471"/>
+    <w:pPr>
+      <w:spacing w:lineRule="auto" w:line="240" w:before="0" w:after="0"/>
+      <w:contextualSpacing/>
+    </w:pPr>
+    <w:rPr>
+      <w:rFonts w:ascii="Calibri Light" w:hAnsi="Calibri Light" w:eastAsia="" w:cs="" w:asciiTheme="majorHAnsi" w:cstheme="majorBidi" w:eastAsiaTheme="majorEastAsia" w:hAnsiTheme="majorHAnsi"/>
+      <w:spacing w:val="-10"/>
+      <w:kern w:val="2"/>
+      <w:sz w:val="56"/>
+      <w:szCs w:val="56"/>
+    </w:rPr>
+  </w:style>
+  <w:style w:type="paragraph" w:styleId="ListParagraph">
+    <w:name w:val="List Paragraph"/>
+    <w:basedOn w:val="Normal"/>
+    <w:uiPriority w:val="34"/>
+    <w:qFormat/>
+    <w:rsid w:val="004f60c9"/>
+    <w:pPr>
+      <w:spacing w:before="0" w:after="160"/>
+      <w:ind w:left="720" w:hanging="0"/>
+      <w:contextualSpacing/>
+    </w:pPr>
+    <w:rPr/>
+  </w:style>
+  <w:style w:type="numbering" w:styleId="NoList" w:default="1">
+    <w:name w:val="No List"/>
+    <w:uiPriority w:val="99"/>
+    <w:semiHidden/>
+    <w:unhideWhenUsed/>
+    <w:qFormat/>
   </w:style>
   <w:style w:type="table" w:default="1" w:styleId="TableNormal">
     <w:name w:val="Normal Table"/>
@@ -874,70 +1113,6 @@
         <w:right w:w="108" w:type="dxa"/>
       </w:tblCellMar>
     </w:tblPr>
-  </w:style>
-  <w:style w:type="numbering" w:default="1" w:styleId="NoList">
-    <w:name w:val="No List"/>
-    <w:uiPriority w:val="99"/>
-    <w:semiHidden/>
-    <w:unhideWhenUsed/>
-  </w:style>
-  <w:style w:type="character" w:customStyle="1" w:styleId="Heading1Char">
-    <w:name w:val="Heading 1 Char"/>
-    <w:basedOn w:val="DefaultParagraphFont"/>
-    <w:link w:val="Heading1"/>
-    <w:uiPriority w:val="9"/>
-    <w:rsid w:val="00156471"/>
-    <w:rPr>
-      <w:rFonts w:asciiTheme="majorHAnsi" w:eastAsiaTheme="majorEastAsia" w:hAnsiTheme="majorHAnsi" w:cstheme="majorBidi"/>
-      <w:color w:val="2F5496" w:themeColor="accent1" w:themeShade="BF"/>
-      <w:sz w:val="32"/>
-      <w:szCs w:val="32"/>
-    </w:rPr>
-  </w:style>
-  <w:style w:type="paragraph" w:styleId="Title">
-    <w:name w:val="Title"/>
-    <w:basedOn w:val="Normal"/>
-    <w:next w:val="Normal"/>
-    <w:link w:val="TitleChar"/>
-    <w:uiPriority w:val="10"/>
-    <w:qFormat/>
-    <w:rsid w:val="00156471"/>
-    <w:pPr>
-      <w:spacing w:after="0" w:line="240" w:lineRule="auto"/>
-      <w:contextualSpacing/>
-    </w:pPr>
-    <w:rPr>
-      <w:rFonts w:asciiTheme="majorHAnsi" w:eastAsiaTheme="majorEastAsia" w:hAnsiTheme="majorHAnsi" w:cstheme="majorBidi"/>
-      <w:spacing w:val="-10"/>
-      <w:kern w:val="28"/>
-      <w:sz w:val="56"/>
-      <w:szCs w:val="56"/>
-    </w:rPr>
-  </w:style>
-  <w:style w:type="character" w:customStyle="1" w:styleId="TitleChar">
-    <w:name w:val="Title Char"/>
-    <w:basedOn w:val="DefaultParagraphFont"/>
-    <w:link w:val="Title"/>
-    <w:uiPriority w:val="10"/>
-    <w:rsid w:val="00156471"/>
-    <w:rPr>
-      <w:rFonts w:asciiTheme="majorHAnsi" w:eastAsiaTheme="majorEastAsia" w:hAnsiTheme="majorHAnsi" w:cstheme="majorBidi"/>
-      <w:spacing w:val="-10"/>
-      <w:kern w:val="28"/>
-      <w:sz w:val="56"/>
-      <w:szCs w:val="56"/>
-    </w:rPr>
-  </w:style>
-  <w:style w:type="paragraph" w:styleId="ListParagraph">
-    <w:name w:val="List Paragraph"/>
-    <w:basedOn w:val="Normal"/>
-    <w:uiPriority w:val="34"/>
-    <w:qFormat/>
-    <w:rsid w:val="004F60C9"/>
-    <w:pPr>
-      <w:ind w:left="720"/>
-      <w:contextualSpacing/>
-    </w:pPr>
   </w:style>
 </w:styles>
 </file>
@@ -1238,6 +1413,21 @@
 </file>
 
 <file path=customXml/item1.xml><?xml version="1.0" encoding="utf-8"?>
+<p:properties xmlns:p="http://schemas.microsoft.com/office/2006/metadata/properties" xmlns:xsi="http://www.w3.org/2001/XMLSchema-instance" xmlns:pc="http://schemas.microsoft.com/office/infopath/2007/PartnerControls">
+  <documentManagement/>
+</p:properties>
+</file>
+
+<file path=customXml/item2.xml><?xml version="1.0" encoding="utf-8"?>
+<?mso-contentType ?>
+<FormTemplates xmlns="http://schemas.microsoft.com/sharepoint/v3/contenttype/forms">
+  <Display>DocumentLibraryForm</Display>
+  <Edit>DocumentLibraryForm</Edit>
+  <New>DocumentLibraryForm</New>
+</FormTemplates>
+</file>
+
+<file path=customXml/item3.xml><?xml version="1.0" encoding="utf-8"?>
 <ct:contentTypeSchema xmlns:ct="http://schemas.microsoft.com/office/2006/metadata/contentType" xmlns:ma="http://schemas.microsoft.com/office/2006/metadata/properties/metaAttributes" ct:_="" ma:_="" ma:contentTypeName="Document" ma:contentTypeID="0x010100F24D816D7AF16A4A81188475F755BBEF" ma:contentTypeVersion="11" ma:contentTypeDescription="Een nieuw document maken." ma:contentTypeScope="" ma:versionID="f616a4c1b07de3f7b2a5f0beef5bcf19">
   <xsd:schema xmlns:xsd="http://www.w3.org/2001/XMLSchema" xmlns:xs="http://www.w3.org/2001/XMLSchema" xmlns:p="http://schemas.microsoft.com/office/2006/metadata/properties" xmlns:ns3="a18c6c61-bee2-4bae-9f47-38fa18f84483" xmlns:ns4="6d2bf597-ff89-4e75-a79c-50ae88a0ec64" targetNamespace="http://schemas.microsoft.com/office/2006/metadata/properties" ma:root="true" ma:fieldsID="0db43dbb859bf439b7b5dab6374243a7" ns3:_="" ns4:_="">
     <xsd:import namespace="a18c6c61-bee2-4bae-9f47-38fa18f84483"/>
@@ -1446,22 +1636,24 @@
 </ct:contentTypeSchema>
 </file>
 
-<file path=customXml/item2.xml><?xml version="1.0" encoding="utf-8"?>
-<?mso-contentType ?>
-<FormTemplates xmlns="http://schemas.microsoft.com/sharepoint/v3/contenttype/forms">
-  <Display>DocumentLibraryForm</Display>
-  <Edit>DocumentLibraryForm</Edit>
-  <New>DocumentLibraryForm</New>
-</FormTemplates>
+<file path=customXml/itemProps1.xml><?xml version="1.0" encoding="utf-8"?>
+<ds:datastoreItem xmlns:ds="http://schemas.openxmlformats.org/officeDocument/2006/customXml" ds:itemID="{355255EE-C447-41AF-BC42-0A841A4BFE7C}">
+  <ds:schemaRefs>
+    <ds:schemaRef ds:uri="http://schemas.microsoft.com/office/2006/metadata/properties"/>
+    <ds:schemaRef ds:uri="http://schemas.microsoft.com/office/infopath/2007/PartnerControls"/>
+  </ds:schemaRefs>
+</ds:datastoreItem>
 </file>
 
-<file path=customXml/item3.xml><?xml version="1.0" encoding="utf-8"?>
-<p:properties xmlns:p="http://schemas.microsoft.com/office/2006/metadata/properties" xmlns:xsi="http://www.w3.org/2001/XMLSchema-instance" xmlns:pc="http://schemas.microsoft.com/office/infopath/2007/PartnerControls">
-  <documentManagement/>
-</p:properties>
+<file path=customXml/itemProps2.xml><?xml version="1.0" encoding="utf-8"?>
+<ds:datastoreItem xmlns:ds="http://schemas.openxmlformats.org/officeDocument/2006/customXml" ds:itemID="{58DCBFBC-D162-4018-9DD8-4DD1D8846E98}">
+  <ds:schemaRefs>
+    <ds:schemaRef ds:uri="http://schemas.microsoft.com/sharepoint/v3/contenttype/forms"/>
+  </ds:schemaRefs>
+</ds:datastoreItem>
 </file>
 
-<file path=customXml/itemProps1.xml><?xml version="1.0" encoding="utf-8"?>
+<file path=customXml/itemProps3.xml><?xml version="1.0" encoding="utf-8"?>
 <ds:datastoreItem xmlns:ds="http://schemas.openxmlformats.org/officeDocument/2006/customXml" ds:itemID="{EFCAA545-A4F0-432E-9355-18D00BB22A3E}">
   <ds:schemaRefs>
     <ds:schemaRef ds:uri="http://schemas.microsoft.com/office/2006/metadata/contentType"/>
@@ -1478,21 +1670,4 @@
     <ds:schemaRef ds:uri="http://schemas.microsoft.com/internal/obd"/>
   </ds:schemaRefs>
 </ds:datastoreItem>
-</file>
-
-<file path=customXml/itemProps2.xml><?xml version="1.0" encoding="utf-8"?>
-<ds:datastoreItem xmlns:ds="http://schemas.openxmlformats.org/officeDocument/2006/customXml" ds:itemID="{58DCBFBC-D162-4018-9DD8-4DD1D8846E98}">
-  <ds:schemaRefs>
-    <ds:schemaRef ds:uri="http://schemas.microsoft.com/sharepoint/v3/contenttype/forms"/>
-  </ds:schemaRefs>
-</ds:datastoreItem>
-</file>
-
-<file path=customXml/itemProps3.xml><?xml version="1.0" encoding="utf-8"?>
-<ds:datastoreItem xmlns:ds="http://schemas.openxmlformats.org/officeDocument/2006/customXml" ds:itemID="{355255EE-C447-41AF-BC42-0A841A4BFE7C}">
-  <ds:schemaRefs>
-    <ds:schemaRef ds:uri="http://schemas.microsoft.com/office/2006/metadata/properties"/>
-    <ds:schemaRef ds:uri="http://schemas.microsoft.com/office/infopath/2007/PartnerControls"/>
-  </ds:schemaRefs>
-</ds:datastoreItem>
 </file>
</xml_diff>